<commit_message>
factory method info was written in word file
</commit_message>
<xml_diff>
--- a/A21 Ex02 Sharon 323600296 Tomer 205972946.docx
+++ b/A21 Ex02 Sharon 323600296 Tomer 205972946.docx
@@ -6,7 +6,7 @@
       <w:pPr>
         <w:pStyle w:val="3"/>
         <w:rPr>
-          <w:rtl/>
+          <w:rFonts w:hint="cs"/>
         </w:rPr>
       </w:pPr>
       <w:bookmarkStart w:id="0" w:name="_GoBack"/>
@@ -42,14 +42,12 @@
         </w:rPr>
         <w:t>•</w:t>
       </w:r>
-      <w:proofErr w:type="spellStart"/>
       <w:r>
         <w:rPr>
           <w:u w:val="single"/>
         </w:rPr>
         <w:t>FrienDiscover</w:t>
       </w:r>
-      <w:proofErr w:type="spellEnd"/>
       <w:r>
         <w:rPr>
           <w:rFonts w:cs="Arial" w:hint="cs"/>
@@ -127,7 +125,6 @@
         <w:spacing w:after="0" w:line="240" w:lineRule="auto"/>
         <w:ind w:left="720" w:right="720"/>
         <w:rPr>
-          <w:rFonts w:hint="cs"/>
           <w:rtl/>
         </w:rPr>
       </w:pPr>
@@ -138,11 +135,9 @@
         </w:rPr>
         <w:t xml:space="preserve">ניתן למצוא פיצ'ר זה ב- </w:t>
       </w:r>
-      <w:proofErr w:type="spellStart"/>
       <w:r>
         <w:t>FrienDiscoverForm.cs</w:t>
       </w:r>
-      <w:proofErr w:type="spellEnd"/>
       <w:r>
         <w:rPr>
           <w:rFonts w:cs="Arial"/>
@@ -178,25 +173,63 @@
           <w:u w:val="single"/>
           <w:rtl/>
         </w:rPr>
-        <w:t xml:space="preserve">סטטיסטיקה על אופן השימוש של המשתמש הרשום </w:t>
-      </w:r>
-      <w:proofErr w:type="spellStart"/>
+        <w:t>סטטיסטיקה על אופן השימוש של המשתמש הרשום בפייסבוק:</w:t>
+      </w:r>
+    </w:p>
+    <w:p>
+      <w:pPr>
+        <w:spacing w:after="0" w:line="240" w:lineRule="auto"/>
+        <w:ind w:left="720" w:right="-426"/>
+        <w:rPr>
+          <w:rtl/>
+        </w:rPr>
+      </w:pPr>
       <w:r>
         <w:rPr>
           <w:rFonts w:cs="Arial"/>
-          <w:u w:val="single"/>
-          <w:rtl/>
-        </w:rPr>
-        <w:t>בפייסבוק</w:t>
-      </w:r>
-      <w:proofErr w:type="spellEnd"/>
+          <w:rtl/>
+        </w:rPr>
+        <w:t>המערכת מציעה שני סוגי סטטיסטיקות להצגה:</w:t>
+      </w:r>
+    </w:p>
+    <w:p>
+      <w:pPr>
+        <w:spacing w:after="0" w:line="240" w:lineRule="auto"/>
+        <w:ind w:left="720" w:right="-426"/>
+        <w:rPr>
+          <w:rtl/>
+        </w:rPr>
+      </w:pPr>
       <w:r>
         <w:rPr>
           <w:rFonts w:cs="Arial"/>
-          <w:u w:val="single"/>
-          <w:rtl/>
-        </w:rPr>
-        <w:t>:</w:t>
+          <w:rtl/>
+        </w:rPr>
+        <w:t>1.</w:t>
+      </w:r>
+      <w:r>
+        <w:rPr>
+          <w:rFonts w:cs="Arial" w:hint="cs"/>
+          <w:rtl/>
+        </w:rPr>
+        <w:t xml:space="preserve"> </w:t>
+      </w:r>
+      <w:r>
+        <w:rPr>
+          <w:rFonts w:cs="Arial"/>
+          <w:rtl/>
+        </w:rPr>
+        <w:t xml:space="preserve">התפלגות המדינות בהם המשתמש ביצע </w:t>
+      </w:r>
+      <w:r>
+        <w:t>checkin</w:t>
+      </w:r>
+      <w:r>
+        <w:rPr>
+          <w:rFonts w:cs="Arial"/>
+          <w:rtl/>
+        </w:rPr>
+        <w:t>.</w:t>
       </w:r>
     </w:p>
     <w:p>
@@ -212,7 +245,21 @@
           <w:rFonts w:cs="Arial"/>
           <w:rtl/>
         </w:rPr>
-        <w:t>המערכת מציעה שני סוגי סטטיסטיקות להצגה:</w:t>
+        <w:t>2.</w:t>
+      </w:r>
+      <w:r>
+        <w:rPr>
+          <w:rFonts w:cs="Arial" w:hint="cs"/>
+          <w:rtl/>
+        </w:rPr>
+        <w:t xml:space="preserve"> </w:t>
+      </w:r>
+      <w:r>
+        <w:rPr>
+          <w:rFonts w:cs="Arial"/>
+          <w:rtl/>
+        </w:rPr>
+        <w:t>התפלגות תיוג החברים של המשתמש בפוסטים שלו.</w:t>
       </w:r>
     </w:p>
     <w:p>
@@ -223,32 +270,41 @@
           <w:rtl/>
         </w:rPr>
       </w:pPr>
+    </w:p>
+    <w:p>
+      <w:pPr>
+        <w:spacing w:after="0" w:line="240" w:lineRule="auto"/>
+        <w:ind w:left="720" w:right="-426"/>
+        <w:rPr>
+          <w:rtl/>
+        </w:rPr>
+      </w:pPr>
       <w:r>
         <w:rPr>
           <w:rFonts w:cs="Arial"/>
           <w:rtl/>
         </w:rPr>
-        <w:t>1.</w:t>
-      </w:r>
-      <w:r>
-        <w:rPr>
-          <w:rFonts w:cs="Arial" w:hint="cs"/>
-          <w:rtl/>
-        </w:rPr>
-        <w:t xml:space="preserve"> </w:t>
-      </w:r>
+        <w:t>המידע מוצג ע"י תרשימי עוגה שמראים את התפלגות הנתונים השונים.</w:t>
+      </w:r>
+    </w:p>
+    <w:p>
+      <w:pPr>
+        <w:spacing w:after="0" w:line="240" w:lineRule="auto"/>
+        <w:ind w:left="720" w:right="-426"/>
+        <w:rPr>
+          <w:rtl/>
+        </w:rPr>
+      </w:pPr>
       <w:r>
         <w:rPr>
           <w:rFonts w:cs="Arial"/>
           <w:rtl/>
         </w:rPr>
-        <w:t xml:space="preserve">התפלגות המדינות בהם המשתמש ביצע </w:t>
-      </w:r>
-      <w:proofErr w:type="spellStart"/>
-      <w:r>
-        <w:t>checkin</w:t>
-      </w:r>
-      <w:proofErr w:type="spellEnd"/>
+        <w:t xml:space="preserve">בנוסף, ניתן להוסיף עוד סטטיסטיקות בעתיד, וזאת הודות לרכיב התכנות האחראי על מילוי הנתונים בתרשים העוגה - </w:t>
+      </w:r>
+      <w:r>
+        <w:t>PieChartDataLoadingComponent.cs</w:t>
+      </w:r>
       <w:r>
         <w:rPr>
           <w:rFonts w:cs="Arial"/>
@@ -262,7 +318,6 @@
         <w:spacing w:after="0" w:line="240" w:lineRule="auto"/>
         <w:ind w:left="720" w:right="-426"/>
         <w:rPr>
-          <w:rFonts w:hint="cs"/>
           <w:rtl/>
         </w:rPr>
       </w:pPr>
@@ -271,37 +326,17 @@
           <w:rFonts w:cs="Arial"/>
           <w:rtl/>
         </w:rPr>
-        <w:t>2.</w:t>
-      </w:r>
-      <w:r>
-        <w:rPr>
-          <w:rFonts w:cs="Arial" w:hint="cs"/>
-          <w:rtl/>
-        </w:rPr>
-        <w:t xml:space="preserve"> </w:t>
+        <w:t xml:space="preserve">ניתן למצוא פיצ'ר זה ב- </w:t>
+      </w:r>
+      <w:r>
+        <w:t>StatisticsForm.cs</w:t>
       </w:r>
       <w:r>
         <w:rPr>
           <w:rFonts w:cs="Arial"/>
           <w:rtl/>
         </w:rPr>
-        <w:t xml:space="preserve">התפלגות תיוג החברים של המשתמש </w:t>
-      </w:r>
-      <w:proofErr w:type="spellStart"/>
-      <w:r>
-        <w:rPr>
-          <w:rFonts w:cs="Arial"/>
-          <w:rtl/>
-        </w:rPr>
-        <w:t>בפוסטים</w:t>
-      </w:r>
-      <w:proofErr w:type="spellEnd"/>
-      <w:r>
-        <w:rPr>
-          <w:rFonts w:cs="Arial"/>
-          <w:rtl/>
-        </w:rPr>
-        <w:t xml:space="preserve"> שלו.</w:t>
+        <w:t>.</w:t>
       </w:r>
     </w:p>
     <w:p>
@@ -321,13 +356,6 @@
           <w:rtl/>
         </w:rPr>
       </w:pPr>
-      <w:r>
-        <w:rPr>
-          <w:rFonts w:cs="Arial"/>
-          <w:rtl/>
-        </w:rPr>
-        <w:t>המידע מוצג ע"י תרשימי עוגה שמראים את התפלגות הנתונים השונים.</w:t>
-      </w:r>
     </w:p>
     <w:p>
       <w:pPr>
@@ -337,61 +365,21 @@
           <w:rtl/>
         </w:rPr>
       </w:pPr>
-      <w:r>
-        <w:rPr>
-          <w:rFonts w:cs="Arial"/>
-          <w:rtl/>
-        </w:rPr>
-        <w:t xml:space="preserve">בנוסף, ניתן להוסיף עוד סטטיסטיקות בעתיד, וזאת הודות לרכיב התכנות האחראי על מילוי הנתונים בתרשים העוגה - </w:t>
-      </w:r>
-      <w:proofErr w:type="spellStart"/>
-      <w:r>
-        <w:t>PieChartDataLoadingComponent.cs</w:t>
-      </w:r>
-      <w:proofErr w:type="spellEnd"/>
-      <w:r>
-        <w:rPr>
-          <w:rFonts w:cs="Arial"/>
-          <w:rtl/>
-        </w:rPr>
-        <w:t>.</w:t>
-      </w:r>
     </w:p>
     <w:p>
       <w:pPr>
         <w:spacing w:after="0" w:line="240" w:lineRule="auto"/>
         <w:ind w:left="720" w:right="-426"/>
         <w:rPr>
-          <w:rFonts w:hint="cs"/>
-          <w:rtl/>
-        </w:rPr>
-      </w:pPr>
-      <w:r>
-        <w:rPr>
-          <w:rFonts w:cs="Arial"/>
-          <w:rtl/>
-        </w:rPr>
-        <w:t xml:space="preserve">ניתן למצוא פיצ'ר זה ב- </w:t>
-      </w:r>
-      <w:proofErr w:type="spellStart"/>
-      <w:r>
-        <w:t>StatisticsForm.cs</w:t>
-      </w:r>
-      <w:proofErr w:type="spellEnd"/>
-      <w:r>
-        <w:rPr>
-          <w:rFonts w:cs="Arial"/>
-          <w:rtl/>
-        </w:rPr>
-        <w:t>.</w:t>
-      </w:r>
+          <w:rtl/>
+        </w:rPr>
+      </w:pPr>
     </w:p>
     <w:p>
       <w:pPr>
         <w:spacing w:after="0" w:line="240" w:lineRule="auto"/>
         <w:ind w:left="720" w:right="-426"/>
         <w:rPr>
-          <w:rFonts w:hint="cs"/>
           <w:rtl/>
         </w:rPr>
       </w:pPr>
@@ -401,7 +389,6 @@
         <w:spacing w:after="0" w:line="240" w:lineRule="auto"/>
         <w:ind w:left="720" w:right="-426"/>
         <w:rPr>
-          <w:rFonts w:hint="cs"/>
           <w:rtl/>
         </w:rPr>
       </w:pPr>
@@ -411,7 +398,6 @@
         <w:spacing w:after="0" w:line="240" w:lineRule="auto"/>
         <w:ind w:left="720" w:right="-426"/>
         <w:rPr>
-          <w:rFonts w:hint="cs"/>
           <w:rtl/>
         </w:rPr>
       </w:pPr>
@@ -421,7 +407,6 @@
         <w:spacing w:after="0" w:line="240" w:lineRule="auto"/>
         <w:ind w:left="720" w:right="-426"/>
         <w:rPr>
-          <w:rFonts w:hint="cs"/>
           <w:rtl/>
         </w:rPr>
       </w:pPr>
@@ -431,7 +416,6 @@
         <w:spacing w:after="0" w:line="240" w:lineRule="auto"/>
         <w:ind w:left="720" w:right="-426"/>
         <w:rPr>
-          <w:rFonts w:hint="cs"/>
           <w:rtl/>
         </w:rPr>
       </w:pPr>
@@ -441,7 +425,6 @@
         <w:spacing w:after="0" w:line="240" w:lineRule="auto"/>
         <w:ind w:left="720" w:right="-426"/>
         <w:rPr>
-          <w:rFonts w:hint="cs"/>
           <w:rtl/>
         </w:rPr>
       </w:pPr>
@@ -451,7 +434,6 @@
         <w:spacing w:after="0" w:line="240" w:lineRule="auto"/>
         <w:ind w:left="720" w:right="-426"/>
         <w:rPr>
-          <w:rFonts w:hint="cs"/>
           <w:rtl/>
         </w:rPr>
       </w:pPr>
@@ -461,7 +443,6 @@
         <w:spacing w:after="0" w:line="240" w:lineRule="auto"/>
         <w:ind w:left="720" w:right="-426"/>
         <w:rPr>
-          <w:rFonts w:hint="cs"/>
           <w:rtl/>
         </w:rPr>
       </w:pPr>
@@ -471,7 +452,6 @@
         <w:spacing w:after="0" w:line="240" w:lineRule="auto"/>
         <w:ind w:left="720" w:right="-426"/>
         <w:rPr>
-          <w:rFonts w:hint="cs"/>
           <w:rtl/>
         </w:rPr>
       </w:pPr>
@@ -481,7 +461,6 @@
         <w:spacing w:after="0" w:line="240" w:lineRule="auto"/>
         <w:ind w:left="720" w:right="-426"/>
         <w:rPr>
-          <w:rFonts w:hint="cs"/>
           <w:rtl/>
         </w:rPr>
       </w:pPr>
@@ -491,7 +470,6 @@
         <w:spacing w:after="0" w:line="240" w:lineRule="auto"/>
         <w:ind w:left="720" w:right="-426"/>
         <w:rPr>
-          <w:rFonts w:hint="cs"/>
           <w:rtl/>
         </w:rPr>
       </w:pPr>
@@ -501,7 +479,6 @@
         <w:spacing w:after="0" w:line="240" w:lineRule="auto"/>
         <w:ind w:left="720" w:right="-426"/>
         <w:rPr>
-          <w:rFonts w:hint="cs"/>
           <w:rtl/>
         </w:rPr>
       </w:pPr>
@@ -511,7 +488,6 @@
         <w:spacing w:after="0" w:line="240" w:lineRule="auto"/>
         <w:ind w:left="720" w:right="-426"/>
         <w:rPr>
-          <w:rFonts w:hint="cs"/>
           <w:rtl/>
         </w:rPr>
       </w:pPr>
@@ -521,7 +497,6 @@
         <w:spacing w:after="0" w:line="240" w:lineRule="auto"/>
         <w:ind w:left="720" w:right="-426"/>
         <w:rPr>
-          <w:rFonts w:hint="cs"/>
           <w:rtl/>
         </w:rPr>
       </w:pPr>
@@ -531,7 +506,6 @@
         <w:spacing w:after="0" w:line="240" w:lineRule="auto"/>
         <w:ind w:left="720" w:right="-426"/>
         <w:rPr>
-          <w:rFonts w:hint="cs"/>
           <w:rtl/>
         </w:rPr>
       </w:pPr>
@@ -541,7 +515,6 @@
         <w:spacing w:after="0" w:line="240" w:lineRule="auto"/>
         <w:ind w:left="720" w:right="-426"/>
         <w:rPr>
-          <w:rFonts w:hint="cs"/>
           <w:rtl/>
         </w:rPr>
       </w:pPr>
@@ -551,7 +524,6 @@
         <w:spacing w:after="0" w:line="240" w:lineRule="auto"/>
         <w:ind w:left="720" w:right="-426"/>
         <w:rPr>
-          <w:rFonts w:hint="cs"/>
           <w:rtl/>
         </w:rPr>
       </w:pPr>
@@ -561,7 +533,6 @@
         <w:spacing w:after="0" w:line="240" w:lineRule="auto"/>
         <w:ind w:left="720" w:right="-426"/>
         <w:rPr>
-          <w:rFonts w:hint="cs"/>
           <w:rtl/>
         </w:rPr>
       </w:pPr>
@@ -571,7 +542,6 @@
         <w:spacing w:after="0" w:line="240" w:lineRule="auto"/>
         <w:ind w:left="720" w:right="-426"/>
         <w:rPr>
-          <w:rFonts w:hint="cs"/>
           <w:rtl/>
         </w:rPr>
       </w:pPr>
@@ -581,7 +551,6 @@
         <w:spacing w:after="0" w:line="240" w:lineRule="auto"/>
         <w:ind w:left="720" w:right="-426"/>
         <w:rPr>
-          <w:rFonts w:hint="cs"/>
           <w:rtl/>
         </w:rPr>
       </w:pPr>
@@ -591,7 +560,6 @@
         <w:spacing w:after="0" w:line="240" w:lineRule="auto"/>
         <w:ind w:left="720" w:right="-426"/>
         <w:rPr>
-          <w:rFonts w:hint="cs"/>
           <w:rtl/>
         </w:rPr>
       </w:pPr>
@@ -601,7 +569,6 @@
         <w:spacing w:after="0" w:line="240" w:lineRule="auto"/>
         <w:ind w:left="720" w:right="-426"/>
         <w:rPr>
-          <w:rFonts w:hint="cs"/>
           <w:rtl/>
         </w:rPr>
       </w:pPr>
@@ -611,7 +578,6 @@
         <w:spacing w:after="0" w:line="240" w:lineRule="auto"/>
         <w:ind w:left="720" w:right="-426"/>
         <w:rPr>
-          <w:rFonts w:hint="cs"/>
           <w:rtl/>
         </w:rPr>
       </w:pPr>
@@ -621,7 +587,6 @@
         <w:spacing w:after="0" w:line="240" w:lineRule="auto"/>
         <w:ind w:left="720" w:right="-426"/>
         <w:rPr>
-          <w:rFonts w:hint="cs"/>
           <w:rtl/>
         </w:rPr>
       </w:pPr>
@@ -631,7 +596,6 @@
         <w:spacing w:after="0" w:line="240" w:lineRule="auto"/>
         <w:ind w:left="720" w:right="-426"/>
         <w:rPr>
-          <w:rFonts w:hint="cs"/>
           <w:rtl/>
         </w:rPr>
       </w:pPr>
@@ -641,7 +605,6 @@
         <w:spacing w:after="0" w:line="240" w:lineRule="auto"/>
         <w:ind w:left="720" w:right="-426"/>
         <w:rPr>
-          <w:rFonts w:hint="cs"/>
           <w:rtl/>
         </w:rPr>
       </w:pPr>
@@ -651,7 +614,6 @@
         <w:spacing w:after="0" w:line="240" w:lineRule="auto"/>
         <w:ind w:left="720" w:right="-426"/>
         <w:rPr>
-          <w:rFonts w:hint="cs"/>
           <w:rtl/>
         </w:rPr>
       </w:pPr>
@@ -661,7 +623,6 @@
         <w:spacing w:after="0" w:line="240" w:lineRule="auto"/>
         <w:ind w:left="720" w:right="-426"/>
         <w:rPr>
-          <w:rFonts w:hint="cs"/>
           <w:rtl/>
         </w:rPr>
       </w:pPr>
@@ -671,7 +632,6 @@
         <w:spacing w:after="0" w:line="240" w:lineRule="auto"/>
         <w:ind w:left="720" w:right="-426"/>
         <w:rPr>
-          <w:rFonts w:hint="cs"/>
           <w:rtl/>
         </w:rPr>
       </w:pPr>
@@ -681,7 +641,6 @@
         <w:spacing w:after="0" w:line="240" w:lineRule="auto"/>
         <w:ind w:left="720" w:right="-426"/>
         <w:rPr>
-          <w:rFonts w:hint="cs"/>
           <w:rtl/>
         </w:rPr>
       </w:pPr>
@@ -691,7 +650,6 @@
         <w:spacing w:after="0" w:line="240" w:lineRule="auto"/>
         <w:ind w:left="720" w:right="-426"/>
         <w:rPr>
-          <w:rFonts w:hint="cs"/>
           <w:rtl/>
         </w:rPr>
       </w:pPr>
@@ -701,7 +659,6 @@
         <w:spacing w:after="0" w:line="240" w:lineRule="auto"/>
         <w:ind w:left="720" w:right="-426"/>
         <w:rPr>
-          <w:rFonts w:hint="cs"/>
           <w:rtl/>
         </w:rPr>
       </w:pPr>
@@ -711,47 +668,6 @@
         <w:spacing w:after="0" w:line="240" w:lineRule="auto"/>
         <w:ind w:left="720" w:right="-426"/>
         <w:rPr>
-          <w:rFonts w:hint="cs"/>
-          <w:rtl/>
-        </w:rPr>
-      </w:pPr>
-    </w:p>
-    <w:p>
-      <w:pPr>
-        <w:spacing w:after="0" w:line="240" w:lineRule="auto"/>
-        <w:ind w:left="720" w:right="-426"/>
-        <w:rPr>
-          <w:rFonts w:hint="cs"/>
-          <w:rtl/>
-        </w:rPr>
-      </w:pPr>
-    </w:p>
-    <w:p>
-      <w:pPr>
-        <w:spacing w:after="0" w:line="240" w:lineRule="auto"/>
-        <w:ind w:left="720" w:right="-426"/>
-        <w:rPr>
-          <w:rFonts w:hint="cs"/>
-          <w:rtl/>
-        </w:rPr>
-      </w:pPr>
-    </w:p>
-    <w:p>
-      <w:pPr>
-        <w:spacing w:after="0" w:line="240" w:lineRule="auto"/>
-        <w:ind w:left="720" w:right="-426"/>
-        <w:rPr>
-          <w:rFonts w:hint="cs"/>
-          <w:rtl/>
-        </w:rPr>
-      </w:pPr>
-    </w:p>
-    <w:p>
-      <w:pPr>
-        <w:spacing w:after="0" w:line="240" w:lineRule="auto"/>
-        <w:ind w:left="720" w:right="-426"/>
-        <w:rPr>
-          <w:rFonts w:hint="cs"/>
           <w:rtl/>
         </w:rPr>
       </w:pPr>
@@ -761,7 +677,6 @@
         <w:spacing w:after="0" w:line="240" w:lineRule="auto"/>
         <w:ind w:right="-426"/>
         <w:rPr>
-          <w:rFonts w:hint="cs"/>
           <w:rtl/>
         </w:rPr>
       </w:pPr>
@@ -797,7 +712,26 @@
           <w:rFonts w:hint="cs"/>
           <w:rtl/>
         </w:rPr>
-        <w:t xml:space="preserve"> [שם התבנית]</w:t>
+        <w:t xml:space="preserve"> [</w:t>
+      </w:r>
+      <w:r>
+        <w:t>F</w:t>
+      </w:r>
+      <w:r>
+        <w:t xml:space="preserve">actory </w:t>
+      </w:r>
+      <w:r>
+        <w:t>M</w:t>
+      </w:r>
+      <w:r>
+        <w:t>ethod</w:t>
+      </w:r>
+      <w:r>
+        <w:rPr>
+          <w:rFonts w:hint="cs"/>
+          <w:rtl/>
+        </w:rPr>
+        <w:t>]</w:t>
       </w:r>
     </w:p>
     <w:p>
@@ -820,14 +754,62 @@
     <w:p>
       <w:pPr>
         <w:spacing w:after="0" w:line="240" w:lineRule="auto"/>
-        <w:ind w:right="720"/>
-      </w:pPr>
-      <w:r>
-        <w:rPr>
-          <w:rFonts w:hint="cs"/>
-          <w:rtl/>
-        </w:rPr>
-        <w:t>[תיאור הסיבה / הצורך בשימוש בתבנית במערכת שלכם]</w:t>
+        <w:ind w:right="-851"/>
+        <w:rPr>
+          <w:rFonts w:hint="cs"/>
+          <w:rtl/>
+        </w:rPr>
+      </w:pPr>
+      <w:r>
+        <w:rPr>
+          <w:rFonts w:hint="cs"/>
+          <w:rtl/>
+        </w:rPr>
+        <w:t>בפרויקט נעשה שימוש במחלקות המבצעות טעינה דומה של נתונים מסוגים שונים (למשל תמונות, טקסט ונתוני תרשים עוגה).</w:t>
+      </w:r>
+    </w:p>
+    <w:p>
+      <w:pPr>
+        <w:spacing w:after="0" w:line="240" w:lineRule="auto"/>
+        <w:ind w:right="-851"/>
+      </w:pPr>
+      <w:r>
+        <w:rPr>
+          <w:rFonts w:hint="cs"/>
+          <w:rtl/>
+        </w:rPr>
+        <w:t xml:space="preserve">החלטנו להשתמש בתבנית העיצוב </w:t>
+      </w:r>
+      <w:r>
+        <w:t>Factory method</w:t>
+      </w:r>
+      <w:r>
+        <w:rPr>
+          <w:rFonts w:hint="cs"/>
+          <w:rtl/>
+        </w:rPr>
+        <w:t xml:space="preserve"> כדי </w:t>
+      </w:r>
+      <w:r>
+        <w:rPr>
+          <w:rFonts w:hint="cs"/>
+          <w:rtl/>
+        </w:rPr>
+        <w:t>לעבוד עם</w:t>
+      </w:r>
+      <w:r>
+        <w:rPr>
+          <w:rFonts w:hint="cs"/>
+          <w:rtl/>
+        </w:rPr>
+        <w:t xml:space="preserve"> רכיב יחיד המבצע את יצירת מופעי המחל</w:t>
+      </w:r>
+      <w:r>
+        <w:rPr>
+          <w:rFonts w:hint="cs"/>
+          <w:rtl/>
+        </w:rPr>
+        <w:t>קות השונות, ורק דרכו ניתן לקבל את המופעים שנוצרו.</w:t>
       </w:r>
       <w:r>
         <w:rPr>
@@ -856,21 +838,98 @@
     <w:p>
       <w:pPr>
         <w:spacing w:after="0" w:line="240" w:lineRule="auto"/>
-        <w:ind w:right="720"/>
-      </w:pPr>
-      <w:r>
-        <w:rPr>
-          <w:rFonts w:hint="cs"/>
-          <w:rtl/>
-        </w:rPr>
-        <w:t>[תיאור המימוש</w:t>
-      </w:r>
-      <w:r>
-        <w:rPr>
-          <w:rFonts w:hint="cs"/>
-          <w:rtl/>
-        </w:rPr>
-        <w:t xml:space="preserve"> והיכן ניתן למצוא אותו בקוד]</w:t>
+        <w:ind w:right="-851"/>
+        <w:rPr>
+          <w:rFonts w:hint="cs"/>
+          <w:rtl/>
+        </w:rPr>
+      </w:pPr>
+      <w:r>
+        <w:rPr>
+          <w:rFonts w:hint="cs"/>
+          <w:rtl/>
+        </w:rPr>
+        <w:t xml:space="preserve">בגלל שמדובר במחלקות המבצעות פעולה דומה של טעינת נתונים שונים, הוחלט ליצור מחלקת בסיס אבסטרקטית בשם </w:t>
+      </w:r>
+      <w:r>
+        <w:rPr>
+          <w:rFonts w:hint="cs"/>
+        </w:rPr>
+        <w:t>L</w:t>
+      </w:r>
+      <w:r>
+        <w:t>oader</w:t>
+      </w:r>
+      <w:r>
+        <w:rPr>
+          <w:rFonts w:hint="cs"/>
+          <w:rtl/>
+        </w:rPr>
+        <w:t xml:space="preserve"> שממנה ירשו מחלקות הטעינה השונות.</w:t>
+      </w:r>
+    </w:p>
+    <w:p>
+      <w:pPr>
+        <w:spacing w:after="0" w:line="240" w:lineRule="auto"/>
+        <w:ind w:right="-851"/>
+        <w:rPr>
+          <w:rFonts w:hint="cs"/>
+          <w:rtl/>
+        </w:rPr>
+      </w:pPr>
+      <w:r>
+        <w:rPr>
+          <w:rFonts w:hint="cs"/>
+          <w:rtl/>
+        </w:rPr>
+        <w:t xml:space="preserve">החלטנו לממש את </w:t>
+      </w:r>
+      <w:r>
+        <w:t>Factory method</w:t>
+      </w:r>
+      <w:r>
+        <w:rPr>
+          <w:rFonts w:hint="cs"/>
+          <w:rtl/>
+        </w:rPr>
+        <w:t xml:space="preserve"> כמחלקה סטטית בשם </w:t>
+      </w:r>
+      <w:r>
+        <w:t>LoaderFactory</w:t>
+      </w:r>
+      <w:r>
+        <w:rPr>
+          <w:rFonts w:hint="cs"/>
+          <w:rtl/>
+        </w:rPr>
+        <w:t xml:space="preserve"> המכילה את המתודה הסטטית האחראית על יצירת האובייקטים השונים בהינתן קונטקסט ורשימת פרמטרים.</w:t>
+      </w:r>
+    </w:p>
+    <w:p>
+      <w:pPr>
+        <w:spacing w:after="0" w:line="240" w:lineRule="auto"/>
+        <w:ind w:right="-851"/>
+        <w:rPr>
+          <w:rFonts w:hint="cs"/>
+          <w:rtl/>
+        </w:rPr>
+      </w:pPr>
+      <w:r>
+        <w:rPr>
+          <w:rFonts w:hint="cs"/>
+          <w:rtl/>
+        </w:rPr>
+        <w:t>כל רכיב במערכת שיצטרך רכיב טעינה, יפנה אל ה-</w:t>
+      </w:r>
+      <w:r>
+        <w:t xml:space="preserve"> LoaderFactory</w:t>
+      </w:r>
+      <w:r>
+        <w:rPr>
+          <w:rFonts w:hint="cs"/>
+          <w:rtl/>
+        </w:rPr>
+        <w:t>ויעביר אליו את קונטקסט האובייקט הרצוי יחד עם רשימת פרמטרים מתאימה.</w:t>
       </w:r>
     </w:p>
     <w:p>
@@ -901,44 +960,56 @@
       </w:pPr>
       <w:r>
         <w:rPr>
-          <w:rFonts w:hint="cs"/>
-          <w:rtl/>
-        </w:rPr>
-        <w:t>[</w:t>
-      </w:r>
-      <w:r>
-        <w:t>sequence diagram</w:t>
-      </w:r>
-      <w:r>
-        <w:rPr>
-          <w:rFonts w:hint="cs"/>
-          <w:rtl/>
-        </w:rPr>
-        <w:t xml:space="preserve"> שמציגה את התהליך שקשור לתבנית</w:t>
-      </w:r>
-      <w:r>
-        <w:rPr>
-          <w:rFonts w:hint="cs"/>
-          <w:rtl/>
-        </w:rPr>
-        <w:t xml:space="preserve"> והאינטראקציה בין המחלקות</w:t>
-      </w:r>
-      <w:r>
-        <w:rPr>
-          <w:rFonts w:hint="cs"/>
-          <w:rtl/>
-        </w:rPr>
-        <w:t>]</w:t>
-      </w:r>
-    </w:p>
-    <w:p>
-      <w:pPr>
-        <w:spacing w:after="0" w:line="240" w:lineRule="auto"/>
-        <w:ind w:right="720"/>
-        <w:rPr>
-          <w:rtl/>
-        </w:rPr>
-      </w:pPr>
+          <w:rFonts w:cs="Arial"/>
+          <w:noProof/>
+          <w:rtl/>
+        </w:rPr>
+        <w:drawing>
+          <wp:inline distT="0" distB="0" distL="0" distR="0">
+            <wp:extent cx="5924655" cy="2115403"/>
+            <wp:effectExtent l="19050" t="0" r="0" b="0"/>
+            <wp:docPr id="1" name="תמונה 1" descr="C:\Users\mega5\Desktop\Ex02_Factory_Method_Sequence_Diagram.png"/>
+            <wp:cNvGraphicFramePr>
+              <a:graphicFrameLocks xmlns:a="http://schemas.openxmlformats.org/drawingml/2006/main" noChangeAspect="1"/>
+            </wp:cNvGraphicFramePr>
+            <a:graphic xmlns:a="http://schemas.openxmlformats.org/drawingml/2006/main">
+              <a:graphicData uri="http://schemas.openxmlformats.org/drawingml/2006/picture">
+                <pic:pic xmlns:pic="http://schemas.openxmlformats.org/drawingml/2006/picture">
+                  <pic:nvPicPr>
+                    <pic:cNvPr id="0" name="Picture 1" descr="C:\Users\mega5\Desktop\Ex02_Factory_Method_Sequence_Diagram.png"/>
+                    <pic:cNvPicPr>
+                      <a:picLocks noChangeAspect="1" noChangeArrowheads="1"/>
+                    </pic:cNvPicPr>
+                  </pic:nvPicPr>
+                  <pic:blipFill>
+                    <a:blip r:embed="rId9" cstate="print"/>
+                    <a:srcRect/>
+                    <a:stretch>
+                      <a:fillRect/>
+                    </a:stretch>
+                  </pic:blipFill>
+                  <pic:spPr bwMode="auto">
+                    <a:xfrm>
+                      <a:off x="0" y="0"/>
+                      <a:ext cx="5925293" cy="2115631"/>
+                    </a:xfrm>
+                    <a:prstGeom prst="rect">
+                      <a:avLst/>
+                    </a:prstGeom>
+                    <a:noFill/>
+                    <a:ln w="9525">
+                      <a:noFill/>
+                      <a:miter lim="800000"/>
+                      <a:headEnd/>
+                      <a:tailEnd/>
+                    </a:ln>
+                  </pic:spPr>
+                </pic:pic>
+              </a:graphicData>
+            </a:graphic>
+          </wp:inline>
+        </w:drawing>
+      </w:r>
     </w:p>
     <w:p>
       <w:pPr>
@@ -969,66 +1040,55 @@
       </w:pPr>
       <w:r>
         <w:rPr>
-          <w:rFonts w:hint="cs"/>
-          <w:rtl/>
-        </w:rPr>
-        <w:t>[</w:t>
-      </w:r>
-      <w:r>
-        <w:t>class diagram</w:t>
-      </w:r>
-      <w:r>
-        <w:rPr>
-          <w:rFonts w:hint="cs"/>
-          <w:rtl/>
-        </w:rPr>
-        <w:t xml:space="preserve"> שמתארת את המחלקות שלכם שמעורבות בתבנית (תיאור מלא שכולל </w:t>
-      </w:r>
-      <w:r>
-        <w:t>Properties</w:t>
-      </w:r>
-      <w:r>
-        <w:rPr>
-          <w:rFonts w:hint="cs"/>
-          <w:rtl/>
-        </w:rPr>
-        <w:t xml:space="preserve"> ו- </w:t>
-      </w:r>
-      <w:r>
-        <w:t>Methods</w:t>
-      </w:r>
-      <w:r>
-        <w:rPr>
-          <w:rFonts w:hint="cs"/>
-          <w:rtl/>
-        </w:rPr>
-        <w:t xml:space="preserve">) והיחסים ביניהם (תאור מלא עבור כל יחס כפי שלמדנו בכיתה). עבור כל מחלקה שלכם, </w:t>
-      </w:r>
-      <w:proofErr w:type="spellStart"/>
-      <w:r>
-        <w:rPr>
-          <w:rFonts w:hint="cs"/>
-          <w:rtl/>
-        </w:rPr>
-        <w:t>כיתבו</w:t>
-      </w:r>
-      <w:proofErr w:type="spellEnd"/>
-      <w:r>
-        <w:rPr>
-          <w:rFonts w:hint="cs"/>
-          <w:rtl/>
-        </w:rPr>
-        <w:t xml:space="preserve"> מי המקבילה שלה (אם יש כזו) בתבנית (</w:t>
-      </w:r>
-      <w:r>
-        <w:t>Pattern</w:t>
-      </w:r>
-      <w:r>
-        <w:rPr>
-          <w:rFonts w:hint="cs"/>
-          <w:rtl/>
-        </w:rPr>
-        <w:t>) שבחרתם</w:t>
+          <w:rFonts w:cs="Arial"/>
+          <w:noProof/>
+          <w:rtl/>
+        </w:rPr>
+        <w:drawing>
+          <wp:inline distT="0" distB="0" distL="0" distR="0">
+            <wp:extent cx="5777275" cy="3057099"/>
+            <wp:effectExtent l="19050" t="0" r="0" b="0"/>
+            <wp:docPr id="2" name="תמונה 2" descr="C:\Users\mega5\Desktop\factory method.png"/>
+            <wp:cNvGraphicFramePr>
+              <a:graphicFrameLocks xmlns:a="http://schemas.openxmlformats.org/drawingml/2006/main" noChangeAspect="1"/>
+            </wp:cNvGraphicFramePr>
+            <a:graphic xmlns:a="http://schemas.openxmlformats.org/drawingml/2006/main">
+              <a:graphicData uri="http://schemas.openxmlformats.org/drawingml/2006/picture">
+                <pic:pic xmlns:pic="http://schemas.openxmlformats.org/drawingml/2006/picture">
+                  <pic:nvPicPr>
+                    <pic:cNvPr id="0" name="Picture 2" descr="C:\Users\mega5\Desktop\factory method.png"/>
+                    <pic:cNvPicPr>
+                      <a:picLocks noChangeAspect="1" noChangeArrowheads="1"/>
+                    </pic:cNvPicPr>
+                  </pic:nvPicPr>
+                  <pic:blipFill>
+                    <a:blip r:embed="rId10" cstate="print"/>
+                    <a:srcRect/>
+                    <a:stretch>
+                      <a:fillRect/>
+                    </a:stretch>
+                  </pic:blipFill>
+                  <pic:spPr bwMode="auto">
+                    <a:xfrm>
+                      <a:off x="0" y="0"/>
+                      <a:ext cx="5777897" cy="3057428"/>
+                    </a:xfrm>
+                    <a:prstGeom prst="rect">
+                      <a:avLst/>
+                    </a:prstGeom>
+                    <a:noFill/>
+                    <a:ln w="9525">
+                      <a:noFill/>
+                      <a:miter lim="800000"/>
+                      <a:headEnd/>
+                      <a:tailEnd/>
+                    </a:ln>
+                  </pic:spPr>
+                </pic:pic>
+              </a:graphicData>
+            </a:graphic>
+          </wp:inline>
+        </w:drawing>
       </w:r>
     </w:p>
     <w:p>
@@ -1045,7 +1105,6 @@
         <w:spacing w:after="0" w:line="240" w:lineRule="auto"/>
         <w:ind w:right="720"/>
         <w:rPr>
-          <w:rFonts w:hint="cs"/>
           <w:rtl/>
         </w:rPr>
       </w:pPr>
@@ -1055,7 +1114,6 @@
         <w:spacing w:after="0" w:line="240" w:lineRule="auto"/>
         <w:ind w:right="720"/>
         <w:rPr>
-          <w:rFonts w:hint="cs"/>
           <w:rtl/>
         </w:rPr>
       </w:pPr>
@@ -1065,7 +1123,6 @@
         <w:spacing w:after="0" w:line="240" w:lineRule="auto"/>
         <w:ind w:right="720"/>
         <w:rPr>
-          <w:rFonts w:hint="cs"/>
           <w:rtl/>
         </w:rPr>
       </w:pPr>
@@ -1075,7 +1132,6 @@
         <w:spacing w:after="0" w:line="240" w:lineRule="auto"/>
         <w:ind w:right="720"/>
         <w:rPr>
-          <w:rFonts w:hint="cs"/>
           <w:rtl/>
         </w:rPr>
       </w:pPr>
@@ -1085,7 +1141,6 @@
         <w:spacing w:after="0" w:line="240" w:lineRule="auto"/>
         <w:ind w:right="720"/>
         <w:rPr>
-          <w:rFonts w:hint="cs"/>
           <w:rtl/>
         </w:rPr>
       </w:pPr>
@@ -1095,7 +1150,6 @@
         <w:spacing w:after="0" w:line="240" w:lineRule="auto"/>
         <w:ind w:right="720"/>
         <w:rPr>
-          <w:rFonts w:hint="cs"/>
           <w:rtl/>
         </w:rPr>
       </w:pPr>
@@ -1116,364 +1170,7 @@
         <w:ind w:right="720"/>
         <w:rPr>
           <w:rFonts w:hint="cs"/>
-          <w:rtl/>
-        </w:rPr>
-      </w:pPr>
-    </w:p>
-    <w:p>
-      <w:pPr>
-        <w:spacing w:after="0" w:line="240" w:lineRule="auto"/>
-        <w:ind w:right="720"/>
-        <w:rPr>
-          <w:rFonts w:hint="cs"/>
-          <w:rtl/>
-        </w:rPr>
-      </w:pPr>
-    </w:p>
-    <w:p>
-      <w:pPr>
-        <w:spacing w:after="0" w:line="240" w:lineRule="auto"/>
-        <w:ind w:right="720"/>
-        <w:rPr>
-          <w:rFonts w:hint="cs"/>
-          <w:rtl/>
-        </w:rPr>
-      </w:pPr>
-    </w:p>
-    <w:p>
-      <w:pPr>
-        <w:spacing w:after="0" w:line="240" w:lineRule="auto"/>
-        <w:ind w:right="720"/>
-        <w:rPr>
-          <w:rFonts w:hint="cs"/>
-          <w:rtl/>
-        </w:rPr>
-      </w:pPr>
-    </w:p>
-    <w:p>
-      <w:pPr>
-        <w:spacing w:after="0" w:line="240" w:lineRule="auto"/>
-        <w:ind w:right="720"/>
-        <w:rPr>
-          <w:rFonts w:hint="cs"/>
-          <w:rtl/>
-        </w:rPr>
-      </w:pPr>
-    </w:p>
-    <w:p>
-      <w:pPr>
-        <w:spacing w:after="0" w:line="240" w:lineRule="auto"/>
-        <w:ind w:right="720"/>
-        <w:rPr>
-          <w:rFonts w:hint="cs"/>
-          <w:rtl/>
-        </w:rPr>
-      </w:pPr>
-    </w:p>
-    <w:p>
-      <w:pPr>
-        <w:spacing w:after="0" w:line="240" w:lineRule="auto"/>
-        <w:ind w:right="720"/>
-        <w:rPr>
-          <w:rFonts w:hint="cs"/>
-          <w:rtl/>
-        </w:rPr>
-      </w:pPr>
-    </w:p>
-    <w:p>
-      <w:pPr>
-        <w:spacing w:after="0" w:line="240" w:lineRule="auto"/>
-        <w:ind w:right="720"/>
-        <w:rPr>
-          <w:rFonts w:hint="cs"/>
-          <w:rtl/>
-        </w:rPr>
-      </w:pPr>
-    </w:p>
-    <w:p>
-      <w:pPr>
-        <w:spacing w:after="0" w:line="240" w:lineRule="auto"/>
-        <w:ind w:right="720"/>
-        <w:rPr>
-          <w:rFonts w:hint="cs"/>
-          <w:rtl/>
-        </w:rPr>
-      </w:pPr>
-    </w:p>
-    <w:p>
-      <w:pPr>
-        <w:spacing w:after="0" w:line="240" w:lineRule="auto"/>
-        <w:ind w:right="720"/>
-        <w:rPr>
-          <w:rFonts w:hint="cs"/>
-          <w:rtl/>
-        </w:rPr>
-      </w:pPr>
-    </w:p>
-    <w:p>
-      <w:pPr>
-        <w:spacing w:after="0" w:line="240" w:lineRule="auto"/>
-        <w:ind w:right="720"/>
-        <w:rPr>
-          <w:rFonts w:hint="cs"/>
-          <w:rtl/>
-        </w:rPr>
-      </w:pPr>
-    </w:p>
-    <w:p>
-      <w:pPr>
-        <w:spacing w:after="0" w:line="240" w:lineRule="auto"/>
-        <w:ind w:right="720"/>
-        <w:rPr>
-          <w:rFonts w:hint="cs"/>
-          <w:rtl/>
-        </w:rPr>
-      </w:pPr>
-    </w:p>
-    <w:p>
-      <w:pPr>
-        <w:spacing w:after="0" w:line="240" w:lineRule="auto"/>
-        <w:ind w:right="720"/>
-        <w:rPr>
-          <w:rFonts w:hint="cs"/>
-          <w:rtl/>
-        </w:rPr>
-      </w:pPr>
-    </w:p>
-    <w:p>
-      <w:pPr>
-        <w:spacing w:after="0" w:line="240" w:lineRule="auto"/>
-        <w:ind w:right="720"/>
-        <w:rPr>
-          <w:rFonts w:hint="cs"/>
-          <w:rtl/>
-        </w:rPr>
-      </w:pPr>
-    </w:p>
-    <w:p>
-      <w:pPr>
-        <w:spacing w:after="0" w:line="240" w:lineRule="auto"/>
-        <w:ind w:right="720"/>
-        <w:rPr>
-          <w:rFonts w:hint="cs"/>
-          <w:rtl/>
-        </w:rPr>
-      </w:pPr>
-    </w:p>
-    <w:p>
-      <w:pPr>
-        <w:spacing w:after="0" w:line="240" w:lineRule="auto"/>
-        <w:ind w:right="720"/>
-        <w:rPr>
-          <w:rFonts w:hint="cs"/>
-          <w:rtl/>
-        </w:rPr>
-      </w:pPr>
-    </w:p>
-    <w:p>
-      <w:pPr>
-        <w:spacing w:after="0" w:line="240" w:lineRule="auto"/>
-        <w:ind w:right="720"/>
-        <w:rPr>
-          <w:rFonts w:hint="cs"/>
-          <w:rtl/>
-        </w:rPr>
-      </w:pPr>
-    </w:p>
-    <w:p>
-      <w:pPr>
-        <w:spacing w:after="0" w:line="240" w:lineRule="auto"/>
-        <w:ind w:right="720"/>
-        <w:rPr>
-          <w:rFonts w:hint="cs"/>
-          <w:rtl/>
-        </w:rPr>
-      </w:pPr>
-    </w:p>
-    <w:p>
-      <w:pPr>
-        <w:spacing w:after="0" w:line="240" w:lineRule="auto"/>
-        <w:ind w:right="720"/>
-        <w:rPr>
-          <w:rFonts w:hint="cs"/>
-          <w:rtl/>
-        </w:rPr>
-      </w:pPr>
-    </w:p>
-    <w:p>
-      <w:pPr>
-        <w:spacing w:after="0" w:line="240" w:lineRule="auto"/>
-        <w:ind w:right="720"/>
-        <w:rPr>
-          <w:rFonts w:hint="cs"/>
-          <w:rtl/>
-        </w:rPr>
-      </w:pPr>
-    </w:p>
-    <w:p>
-      <w:pPr>
-        <w:spacing w:after="0" w:line="240" w:lineRule="auto"/>
-        <w:ind w:right="720"/>
-        <w:rPr>
-          <w:rFonts w:hint="cs"/>
-          <w:rtl/>
-        </w:rPr>
-      </w:pPr>
-    </w:p>
-    <w:p>
-      <w:pPr>
-        <w:spacing w:after="0" w:line="240" w:lineRule="auto"/>
-        <w:ind w:right="720"/>
-        <w:rPr>
-          <w:rFonts w:hint="cs"/>
-          <w:rtl/>
-        </w:rPr>
-      </w:pPr>
-    </w:p>
-    <w:p>
-      <w:pPr>
-        <w:spacing w:after="0" w:line="240" w:lineRule="auto"/>
-        <w:ind w:right="720"/>
-        <w:rPr>
-          <w:rFonts w:hint="cs"/>
-          <w:rtl/>
-        </w:rPr>
-      </w:pPr>
-    </w:p>
-    <w:p>
-      <w:pPr>
-        <w:spacing w:after="0" w:line="240" w:lineRule="auto"/>
-        <w:ind w:right="720"/>
-        <w:rPr>
-          <w:rFonts w:hint="cs"/>
-          <w:rtl/>
-        </w:rPr>
-      </w:pPr>
-    </w:p>
-    <w:p>
-      <w:pPr>
-        <w:spacing w:after="0" w:line="240" w:lineRule="auto"/>
-        <w:ind w:right="720"/>
-        <w:rPr>
-          <w:rFonts w:hint="cs"/>
-          <w:rtl/>
-        </w:rPr>
-      </w:pPr>
-    </w:p>
-    <w:p>
-      <w:pPr>
-        <w:spacing w:after="0" w:line="240" w:lineRule="auto"/>
-        <w:ind w:right="720"/>
-        <w:rPr>
-          <w:rFonts w:hint="cs"/>
-          <w:rtl/>
-        </w:rPr>
-      </w:pPr>
-    </w:p>
-    <w:p>
-      <w:pPr>
-        <w:spacing w:after="0" w:line="240" w:lineRule="auto"/>
-        <w:ind w:right="720"/>
-        <w:rPr>
-          <w:rFonts w:hint="cs"/>
-          <w:rtl/>
-        </w:rPr>
-      </w:pPr>
-    </w:p>
-    <w:p>
-      <w:pPr>
-        <w:spacing w:after="0" w:line="240" w:lineRule="auto"/>
-        <w:ind w:right="720"/>
-        <w:rPr>
-          <w:rFonts w:hint="cs"/>
-          <w:rtl/>
-        </w:rPr>
-      </w:pPr>
-    </w:p>
-    <w:p>
-      <w:pPr>
-        <w:spacing w:after="0" w:line="240" w:lineRule="auto"/>
-        <w:ind w:right="720"/>
-        <w:rPr>
-          <w:rFonts w:hint="cs"/>
-          <w:rtl/>
-        </w:rPr>
-      </w:pPr>
-    </w:p>
-    <w:p>
-      <w:pPr>
-        <w:spacing w:after="0" w:line="240" w:lineRule="auto"/>
-        <w:ind w:right="720"/>
-        <w:rPr>
-          <w:rFonts w:hint="cs"/>
-          <w:rtl/>
-        </w:rPr>
-      </w:pPr>
-    </w:p>
-    <w:p>
-      <w:pPr>
-        <w:spacing w:after="0" w:line="240" w:lineRule="auto"/>
-        <w:ind w:right="720"/>
-        <w:rPr>
-          <w:rFonts w:hint="cs"/>
-          <w:rtl/>
-        </w:rPr>
-      </w:pPr>
-    </w:p>
-    <w:p>
-      <w:pPr>
-        <w:spacing w:after="0" w:line="240" w:lineRule="auto"/>
-        <w:ind w:right="720"/>
-        <w:rPr>
-          <w:rFonts w:hint="cs"/>
-          <w:rtl/>
-        </w:rPr>
-      </w:pPr>
-    </w:p>
-    <w:p>
-      <w:pPr>
-        <w:spacing w:after="0" w:line="240" w:lineRule="auto"/>
-        <w:ind w:right="720"/>
-        <w:rPr>
-          <w:rFonts w:hint="cs"/>
-          <w:rtl/>
-        </w:rPr>
-      </w:pPr>
-    </w:p>
-    <w:p>
-      <w:pPr>
-        <w:spacing w:after="0" w:line="240" w:lineRule="auto"/>
-        <w:ind w:right="720"/>
-        <w:rPr>
-          <w:rFonts w:hint="cs"/>
-          <w:rtl/>
-        </w:rPr>
-      </w:pPr>
-    </w:p>
-    <w:p>
-      <w:pPr>
-        <w:spacing w:after="0" w:line="240" w:lineRule="auto"/>
-        <w:ind w:right="720"/>
-        <w:rPr>
-          <w:rFonts w:hint="cs"/>
-          <w:rtl/>
-        </w:rPr>
-      </w:pPr>
-    </w:p>
-    <w:p>
-      <w:pPr>
-        <w:spacing w:after="0" w:line="240" w:lineRule="auto"/>
-        <w:ind w:right="720"/>
-        <w:rPr>
-          <w:rFonts w:hint="cs"/>
-          <w:rtl/>
-        </w:rPr>
-      </w:pPr>
-    </w:p>
-    <w:p>
-      <w:pPr>
-        <w:spacing w:after="0" w:line="240" w:lineRule="auto"/>
-        <w:ind w:right="720"/>
+        </w:rPr>
       </w:pPr>
     </w:p>
     <w:p>
@@ -1683,23 +1380,7 @@
           <w:rFonts w:hint="cs"/>
           <w:rtl/>
         </w:rPr>
-        <w:t xml:space="preserve">) והיחסים ביניהם (תאור מלא עבור כל יחס כפי שלמדנו בכיתה). עבור כל מחלקה שלכם, </w:t>
-      </w:r>
-      <w:proofErr w:type="spellStart"/>
-      <w:r>
-        <w:rPr>
-          <w:rFonts w:hint="cs"/>
-          <w:rtl/>
-        </w:rPr>
-        <w:t>כיתבו</w:t>
-      </w:r>
-      <w:proofErr w:type="spellEnd"/>
-      <w:r>
-        <w:rPr>
-          <w:rFonts w:hint="cs"/>
-          <w:rtl/>
-        </w:rPr>
-        <w:t xml:space="preserve"> מי המקבילה שלה (אם יש כזו) בתבנית (</w:t>
+        <w:t>) והיחסים ביניהם (תאור מלא עבור כל יחס כפי שלמדנו בכיתה). עבור כל מחלקה שלכם, כיתבו מי המקבילה שלה (אם יש כזו) בתבנית (</w:t>
       </w:r>
       <w:r>
         <w:t>Pattern</w:t>
@@ -1715,207 +1396,181 @@
     <w:p>
       <w:pPr>
         <w:rPr>
-          <w:rFonts w:hint="cs"/>
-          <w:rtl/>
-        </w:rPr>
-      </w:pPr>
-    </w:p>
-    <w:p>
-      <w:pPr>
-        <w:rPr>
-          <w:rFonts w:hint="cs"/>
-          <w:rtl/>
-        </w:rPr>
-      </w:pPr>
-    </w:p>
-    <w:p>
-      <w:pPr>
-        <w:rPr>
-          <w:rFonts w:hint="cs"/>
-          <w:rtl/>
-        </w:rPr>
-      </w:pPr>
-    </w:p>
-    <w:p>
-      <w:pPr>
-        <w:rPr>
-          <w:rFonts w:hint="cs"/>
-          <w:rtl/>
-        </w:rPr>
-      </w:pPr>
-    </w:p>
-    <w:p>
-      <w:pPr>
-        <w:rPr>
-          <w:rFonts w:hint="cs"/>
-          <w:rtl/>
-        </w:rPr>
-      </w:pPr>
-    </w:p>
-    <w:p>
-      <w:pPr>
-        <w:rPr>
-          <w:rFonts w:hint="cs"/>
-          <w:rtl/>
-        </w:rPr>
-      </w:pPr>
-    </w:p>
-    <w:p>
-      <w:pPr>
-        <w:rPr>
-          <w:rFonts w:hint="cs"/>
-          <w:rtl/>
-        </w:rPr>
-      </w:pPr>
-    </w:p>
-    <w:p>
-      <w:pPr>
-        <w:rPr>
-          <w:rFonts w:hint="cs"/>
-          <w:rtl/>
-        </w:rPr>
-      </w:pPr>
-    </w:p>
-    <w:p>
-      <w:pPr>
-        <w:rPr>
-          <w:rFonts w:hint="cs"/>
-          <w:rtl/>
-        </w:rPr>
-      </w:pPr>
-    </w:p>
-    <w:p>
-      <w:pPr>
-        <w:rPr>
-          <w:rFonts w:hint="cs"/>
-          <w:rtl/>
-        </w:rPr>
-      </w:pPr>
-    </w:p>
-    <w:p>
-      <w:pPr>
-        <w:rPr>
-          <w:rFonts w:hint="cs"/>
-          <w:rtl/>
-        </w:rPr>
-      </w:pPr>
-    </w:p>
-    <w:p>
-      <w:pPr>
-        <w:rPr>
-          <w:rFonts w:hint="cs"/>
-          <w:rtl/>
-        </w:rPr>
-      </w:pPr>
-    </w:p>
-    <w:p>
-      <w:pPr>
-        <w:rPr>
-          <w:rFonts w:hint="cs"/>
-          <w:rtl/>
-        </w:rPr>
-      </w:pPr>
-    </w:p>
-    <w:p>
-      <w:pPr>
-        <w:rPr>
-          <w:rFonts w:hint="cs"/>
-          <w:rtl/>
-        </w:rPr>
-      </w:pPr>
-    </w:p>
-    <w:p>
-      <w:pPr>
-        <w:rPr>
-          <w:rFonts w:hint="cs"/>
-          <w:rtl/>
-        </w:rPr>
-      </w:pPr>
-    </w:p>
-    <w:p>
-      <w:pPr>
-        <w:rPr>
-          <w:rFonts w:hint="cs"/>
-          <w:rtl/>
-        </w:rPr>
-      </w:pPr>
-    </w:p>
-    <w:p>
-      <w:pPr>
-        <w:rPr>
-          <w:rFonts w:hint="cs"/>
-          <w:rtl/>
-        </w:rPr>
-      </w:pPr>
-    </w:p>
-    <w:p>
-      <w:pPr>
-        <w:rPr>
-          <w:rFonts w:hint="cs"/>
-          <w:rtl/>
-        </w:rPr>
-      </w:pPr>
-    </w:p>
-    <w:p>
-      <w:pPr>
-        <w:rPr>
-          <w:rFonts w:hint="cs"/>
-          <w:rtl/>
-        </w:rPr>
-      </w:pPr>
-    </w:p>
-    <w:p>
-      <w:pPr>
-        <w:rPr>
-          <w:rFonts w:hint="cs"/>
-          <w:rtl/>
-        </w:rPr>
-      </w:pPr>
-    </w:p>
-    <w:p>
-      <w:pPr>
-        <w:rPr>
-          <w:rFonts w:hint="cs"/>
-          <w:rtl/>
-        </w:rPr>
-      </w:pPr>
-    </w:p>
-    <w:p>
-      <w:pPr>
-        <w:rPr>
-          <w:rFonts w:hint="cs"/>
-          <w:rtl/>
-        </w:rPr>
-      </w:pPr>
-    </w:p>
-    <w:p>
-      <w:pPr>
-        <w:rPr>
-          <w:rFonts w:hint="cs"/>
-          <w:rtl/>
-        </w:rPr>
-      </w:pPr>
-    </w:p>
-    <w:p>
-      <w:pPr>
-        <w:rPr>
-          <w:rFonts w:hint="cs"/>
-          <w:rtl/>
-        </w:rPr>
-      </w:pPr>
-    </w:p>
-    <w:p>
-      <w:pPr>
-        <w:rPr>
-          <w:rFonts w:hint="cs"/>
-          <w:rtl/>
-        </w:rPr>
-      </w:pPr>
-    </w:p>
-    <w:p>
-      <w:pPr>
-        <w:rPr>
-          <w:rFonts w:hint="cs"/>
+          <w:rtl/>
+        </w:rPr>
+      </w:pPr>
+    </w:p>
+    <w:p>
+      <w:pPr>
+        <w:rPr>
+          <w:rtl/>
+        </w:rPr>
+      </w:pPr>
+    </w:p>
+    <w:p>
+      <w:pPr>
+        <w:rPr>
+          <w:rtl/>
+        </w:rPr>
+      </w:pPr>
+    </w:p>
+    <w:p>
+      <w:pPr>
+        <w:rPr>
+          <w:rtl/>
+        </w:rPr>
+      </w:pPr>
+    </w:p>
+    <w:p>
+      <w:pPr>
+        <w:rPr>
+          <w:rtl/>
+        </w:rPr>
+      </w:pPr>
+    </w:p>
+    <w:p>
+      <w:pPr>
+        <w:rPr>
+          <w:rtl/>
+        </w:rPr>
+      </w:pPr>
+    </w:p>
+    <w:p>
+      <w:pPr>
+        <w:rPr>
+          <w:rtl/>
+        </w:rPr>
+      </w:pPr>
+    </w:p>
+    <w:p>
+      <w:pPr>
+        <w:rPr>
+          <w:rtl/>
+        </w:rPr>
+      </w:pPr>
+    </w:p>
+    <w:p>
+      <w:pPr>
+        <w:rPr>
+          <w:rtl/>
+        </w:rPr>
+      </w:pPr>
+    </w:p>
+    <w:p>
+      <w:pPr>
+        <w:rPr>
+          <w:rtl/>
+        </w:rPr>
+      </w:pPr>
+    </w:p>
+    <w:p>
+      <w:pPr>
+        <w:rPr>
+          <w:rtl/>
+        </w:rPr>
+      </w:pPr>
+    </w:p>
+    <w:p>
+      <w:pPr>
+        <w:rPr>
+          <w:rtl/>
+        </w:rPr>
+      </w:pPr>
+    </w:p>
+    <w:p>
+      <w:pPr>
+        <w:rPr>
+          <w:rtl/>
+        </w:rPr>
+      </w:pPr>
+    </w:p>
+    <w:p>
+      <w:pPr>
+        <w:rPr>
+          <w:rtl/>
+        </w:rPr>
+      </w:pPr>
+    </w:p>
+    <w:p>
+      <w:pPr>
+        <w:rPr>
+          <w:rtl/>
+        </w:rPr>
+      </w:pPr>
+    </w:p>
+    <w:p>
+      <w:pPr>
+        <w:rPr>
+          <w:rtl/>
+        </w:rPr>
+      </w:pPr>
+    </w:p>
+    <w:p>
+      <w:pPr>
+        <w:rPr>
+          <w:rtl/>
+        </w:rPr>
+      </w:pPr>
+    </w:p>
+    <w:p>
+      <w:pPr>
+        <w:rPr>
+          <w:rtl/>
+        </w:rPr>
+      </w:pPr>
+    </w:p>
+    <w:p>
+      <w:pPr>
+        <w:rPr>
+          <w:rtl/>
+        </w:rPr>
+      </w:pPr>
+    </w:p>
+    <w:p>
+      <w:pPr>
+        <w:rPr>
+          <w:rtl/>
+        </w:rPr>
+      </w:pPr>
+    </w:p>
+    <w:p>
+      <w:pPr>
+        <w:rPr>
+          <w:rtl/>
+        </w:rPr>
+      </w:pPr>
+    </w:p>
+    <w:p>
+      <w:pPr>
+        <w:rPr>
+          <w:rtl/>
+        </w:rPr>
+      </w:pPr>
+    </w:p>
+    <w:p>
+      <w:pPr>
+        <w:rPr>
+          <w:rtl/>
+        </w:rPr>
+      </w:pPr>
+    </w:p>
+    <w:p>
+      <w:pPr>
+        <w:rPr>
+          <w:rtl/>
+        </w:rPr>
+      </w:pPr>
+    </w:p>
+    <w:p>
+      <w:pPr>
+        <w:rPr>
+          <w:rtl/>
+        </w:rPr>
+      </w:pPr>
+    </w:p>
+    <w:p>
+      <w:pPr>
+        <w:rPr>
           <w:rtl/>
         </w:rPr>
       </w:pPr>
@@ -2134,23 +1789,7 @@
           <w:rFonts w:hint="cs"/>
           <w:rtl/>
         </w:rPr>
-        <w:t xml:space="preserve">) והיחסים ביניהם (תאור מלא עבור כל יחס כפי שלמדנו בכיתה). עבור כל מחלקה שלכם, </w:t>
-      </w:r>
-      <w:proofErr w:type="spellStart"/>
-      <w:r>
-        <w:rPr>
-          <w:rFonts w:hint="cs"/>
-          <w:rtl/>
-        </w:rPr>
-        <w:t>כיתבו</w:t>
-      </w:r>
-      <w:proofErr w:type="spellEnd"/>
-      <w:r>
-        <w:rPr>
-          <w:rFonts w:hint="cs"/>
-          <w:rtl/>
-        </w:rPr>
-        <w:t xml:space="preserve"> מי המקבילה שלה (אם יש כזו) בתבנית (</w:t>
+        <w:t>) והיחסים ביניהם (תאור מלא עבור כל יחס כפי שלמדנו בכיתה). עבור כל מחלקה שלכם, כיתבו מי המקבילה שלה (אם יש כזו) בתבנית (</w:t>
       </w:r>
       <w:r>
         <w:t>Pattern</w:t>
@@ -2171,8 +1810,8 @@
       </w:pPr>
     </w:p>
     <w:sectPr>
-      <w:headerReference w:type="default" r:id="rId9"/>
-      <w:footerReference w:type="default" r:id="rId10"/>
+      <w:headerReference w:type="default" r:id="rId11"/>
+      <w:footerReference w:type="default" r:id="rId12"/>
       <w:pgSz w:w="11906" w:h="16838"/>
       <w:pgMar w:top="825" w:right="1800" w:bottom="426" w:left="1800" w:header="142" w:footer="271" w:gutter="0"/>
       <w:cols w:space="708"/>
@@ -2396,23 +2035,13 @@
         </wp:anchor>
       </w:drawing>
     </w:r>
-    <w:proofErr w:type="spellStart"/>
     <w:r>
       <w:rPr>
         <w:rFonts w:ascii="Arial" w:hAnsi="Arial" w:cs="Arial" w:hint="cs"/>
         <w:color w:val="595959" w:themeColor="text1" w:themeTint="A6"/>
         <w:rtl/>
       </w:rPr>
-      <w:t>תיכנות</w:t>
-    </w:r>
-    <w:proofErr w:type="spellEnd"/>
-    <w:r>
-      <w:rPr>
-        <w:rFonts w:ascii="Arial" w:hAnsi="Arial" w:cs="Arial" w:hint="cs"/>
-        <w:color w:val="595959" w:themeColor="text1" w:themeTint="A6"/>
-        <w:rtl/>
-      </w:rPr>
-      <w:t xml:space="preserve"> יישומי בעזרת </w:t>
+      <w:t xml:space="preserve">תיכנות יישומי בעזרת </w:t>
     </w:r>
     <w:r>
       <w:rPr>
@@ -5046,7 +4675,7 @@
 </file>
 
 <file path=customXml/itemProps2.xml><?xml version="1.0" encoding="utf-8"?>
-<ds:datastoreItem xmlns:ds="http://schemas.openxmlformats.org/officeDocument/2006/customXml" ds:itemID="{2B6AAD45-94A8-46B6-A977-E4E77488313D}">
+<ds:datastoreItem xmlns:ds="http://schemas.openxmlformats.org/officeDocument/2006/customXml" ds:itemID="{61E67D16-8170-4A2A-BC15-52D8D6E0DEFA}">
   <ds:schemaRefs>
     <ds:schemaRef ds:uri="http://schemas.openxmlformats.org/officeDocument/2006/bibliography"/>
   </ds:schemaRefs>

</xml_diff>